<commit_message>
Refinement of project 13 (Functional Safety)
</commit_message>
<xml_diff>
--- a/3_20_Project_13_Functional_Safety/Template_Files/03_FunctionalSafetyConcept_LaneAssistance_Template.docx
+++ b/3_20_Project_13_Functional_Safety/Template_Files/03_FunctionalSafetyConcept_LaneAssistance_Template.docx
@@ -192,7 +192,13 @@
         <w:rPr>
           <w:b/>
         </w:rPr>
-        <w:t>1.0</w:t>
+        <w:t>1.</w:t>
+      </w:r>
+      <w:r>
+        <w:rPr>
+          <w:b/>
+        </w:rPr>
+        <w:t>1</w:t>
       </w:r>
     </w:p>
     <w:p/>
@@ -534,27 +540,19 @@
                 <w:szCs w:val="22"/>
               </w:rPr>
             </w:pPr>
-          </w:p>
-        </w:tc>
-        <w:tc>
-          <w:tcPr>
-            <w:tcW w:w="1275" w:type="dxa"/>
-          </w:tcPr>
-          <w:p>
-            <w:pPr>
-              <w:widowControl w:val="0"/>
-              <w:contextualSpacing w:val="0"/>
+            <w:r>
               <w:rPr>
                 <w:rFonts w:ascii="Calibri" w:eastAsia="Calibri" w:hAnsi="Calibri" w:cs="Calibri"/>
                 <w:sz w:val="22"/>
                 <w:szCs w:val="22"/>
               </w:rPr>
-            </w:pPr>
-          </w:p>
-        </w:tc>
-        <w:tc>
-          <w:tcPr>
-            <w:tcW w:w="2100" w:type="dxa"/>
+              <w:t>13.01.2019</w:t>
+            </w:r>
+          </w:p>
+        </w:tc>
+        <w:tc>
+          <w:tcPr>
+            <w:tcW w:w="1275" w:type="dxa"/>
           </w:tcPr>
           <w:p>
             <w:pPr>
@@ -566,29 +564,19 @@
                 <w:szCs w:val="22"/>
               </w:rPr>
             </w:pPr>
-          </w:p>
-        </w:tc>
-        <w:tc>
-          <w:tcPr>
-            <w:tcW w:w="4785" w:type="dxa"/>
-          </w:tcPr>
-          <w:p>
-            <w:pPr>
-              <w:widowControl w:val="0"/>
-              <w:contextualSpacing w:val="0"/>
+            <w:r>
               <w:rPr>
                 <w:rFonts w:ascii="Calibri" w:eastAsia="Calibri" w:hAnsi="Calibri" w:cs="Calibri"/>
                 <w:sz w:val="22"/>
                 <w:szCs w:val="22"/>
               </w:rPr>
-            </w:pPr>
-          </w:p>
-        </w:tc>
-      </w:tr>
-      <w:tr>
-        <w:tc>
-          <w:tcPr>
-            <w:tcW w:w="1470" w:type="dxa"/>
+              <w:t>1.1</w:t>
+            </w:r>
+          </w:p>
+        </w:tc>
+        <w:tc>
+          <w:tcPr>
+            <w:tcW w:w="2100" w:type="dxa"/>
           </w:tcPr>
           <w:p>
             <w:pPr>
@@ -600,27 +588,19 @@
                 <w:szCs w:val="22"/>
               </w:rPr>
             </w:pPr>
-          </w:p>
-        </w:tc>
-        <w:tc>
-          <w:tcPr>
-            <w:tcW w:w="1275" w:type="dxa"/>
-          </w:tcPr>
-          <w:p>
-            <w:pPr>
-              <w:widowControl w:val="0"/>
-              <w:contextualSpacing w:val="0"/>
+            <w:r>
               <w:rPr>
                 <w:rFonts w:ascii="Calibri" w:eastAsia="Calibri" w:hAnsi="Calibri" w:cs="Calibri"/>
                 <w:sz w:val="22"/>
                 <w:szCs w:val="22"/>
               </w:rPr>
-            </w:pPr>
-          </w:p>
-        </w:tc>
-        <w:tc>
-          <w:tcPr>
-            <w:tcW w:w="2100" w:type="dxa"/>
+              <w:t>Michael Ikemann</w:t>
+            </w:r>
+          </w:p>
+        </w:tc>
+        <w:tc>
+          <w:tcPr>
+            <w:tcW w:w="4785" w:type="dxa"/>
           </w:tcPr>
           <w:p>
             <w:pPr>
@@ -632,22 +612,16 @@
                 <w:szCs w:val="22"/>
               </w:rPr>
             </w:pPr>
-          </w:p>
-        </w:tc>
-        <w:tc>
-          <w:tcPr>
-            <w:tcW w:w="4785" w:type="dxa"/>
-          </w:tcPr>
-          <w:p>
-            <w:pPr>
-              <w:widowControl w:val="0"/>
-              <w:contextualSpacing w:val="0"/>
+            <w:r>
               <w:rPr>
                 <w:rFonts w:ascii="Calibri" w:eastAsia="Calibri" w:hAnsi="Calibri" w:cs="Calibri"/>
                 <w:sz w:val="22"/>
                 <w:szCs w:val="22"/>
               </w:rPr>
-            </w:pPr>
+              <w:t>Refinement</w:t>
+            </w:r>
+            <w:bookmarkStart w:id="7" w:name="_GoBack"/>
+            <w:bookmarkEnd w:id="7"/>
           </w:p>
         </w:tc>
       </w:tr>
@@ -748,8 +722,74 @@
                 <w:szCs w:val="22"/>
               </w:rPr>
             </w:pPr>
-            <w:bookmarkStart w:id="7" w:name="_2s8eyo1" w:colFirst="0" w:colLast="0"/>
-            <w:bookmarkEnd w:id="7"/>
+          </w:p>
+        </w:tc>
+        <w:tc>
+          <w:tcPr>
+            <w:tcW w:w="2100" w:type="dxa"/>
+          </w:tcPr>
+          <w:p>
+            <w:pPr>
+              <w:widowControl w:val="0"/>
+              <w:contextualSpacing w:val="0"/>
+              <w:rPr>
+                <w:rFonts w:ascii="Calibri" w:eastAsia="Calibri" w:hAnsi="Calibri" w:cs="Calibri"/>
+                <w:sz w:val="22"/>
+                <w:szCs w:val="22"/>
+              </w:rPr>
+            </w:pPr>
+          </w:p>
+        </w:tc>
+        <w:tc>
+          <w:tcPr>
+            <w:tcW w:w="4785" w:type="dxa"/>
+          </w:tcPr>
+          <w:p>
+            <w:pPr>
+              <w:widowControl w:val="0"/>
+              <w:contextualSpacing w:val="0"/>
+              <w:rPr>
+                <w:rFonts w:ascii="Calibri" w:eastAsia="Calibri" w:hAnsi="Calibri" w:cs="Calibri"/>
+                <w:sz w:val="22"/>
+                <w:szCs w:val="22"/>
+              </w:rPr>
+            </w:pPr>
+          </w:p>
+        </w:tc>
+      </w:tr>
+      <w:tr>
+        <w:tc>
+          <w:tcPr>
+            <w:tcW w:w="1470" w:type="dxa"/>
+          </w:tcPr>
+          <w:p>
+            <w:pPr>
+              <w:widowControl w:val="0"/>
+              <w:contextualSpacing w:val="0"/>
+              <w:rPr>
+                <w:rFonts w:ascii="Calibri" w:eastAsia="Calibri" w:hAnsi="Calibri" w:cs="Calibri"/>
+                <w:sz w:val="22"/>
+                <w:szCs w:val="22"/>
+              </w:rPr>
+            </w:pPr>
+          </w:p>
+        </w:tc>
+        <w:tc>
+          <w:tcPr>
+            <w:tcW w:w="1275" w:type="dxa"/>
+          </w:tcPr>
+          <w:p>
+            <w:pPr>
+              <w:widowControl w:val="0"/>
+              <w:contextualSpacing w:val="0"/>
+              <w:rPr>
+                <w:rFonts w:ascii="Calibri" w:eastAsia="Calibri" w:hAnsi="Calibri" w:cs="Calibri"/>
+                <w:sz w:val="22"/>
+                <w:szCs w:val="22"/>
+              </w:rPr>
+            </w:pPr>
+            <w:bookmarkStart w:id="8" w:name="_2s8eyo1" w:colFirst="0" w:colLast="0"/>
+            <w:bookmarkEnd w:id="8"/>
           </w:p>
         </w:tc>
         <w:tc>
@@ -793,8 +833,8 @@
         <w:spacing w:before="480" w:after="180" w:line="240" w:lineRule="auto"/>
         <w:contextualSpacing w:val="0"/>
       </w:pPr>
-      <w:bookmarkStart w:id="8" w:name="_ktt3lgighckp" w:colFirst="0" w:colLast="0"/>
-      <w:bookmarkEnd w:id="8"/>
+      <w:bookmarkStart w:id="9" w:name="_ktt3lgighckp" w:colFirst="0" w:colLast="0"/>
+      <w:bookmarkEnd w:id="9"/>
       <w:r>
         <w:t>Table of Contents</w:t>
       </w:r>
@@ -1037,14 +1077,7 @@
                 <w:color w:val="1155CC"/>
                 <w:u w:val="single"/>
               </w:rPr>
-              <w:t>Allocation of Func</w:t>
-            </w:r>
-            <w:r>
-              <w:rPr>
-                <w:color w:val="1155CC"/>
-                <w:u w:val="single"/>
-              </w:rPr>
-              <w:t>tional Safety Requirements to Architecture Elements</w:t>
+              <w:t>Allocation of Functional Safety Requirements to Architecture Elements</w:t>
             </w:r>
           </w:hyperlink>
         </w:p>
@@ -1079,8 +1112,8 @@
           <w:szCs w:val="40"/>
         </w:rPr>
       </w:pPr>
-      <w:bookmarkStart w:id="9" w:name="_fulgh8sf1ocg" w:colFirst="0" w:colLast="0"/>
-      <w:bookmarkEnd w:id="9"/>
+      <w:bookmarkStart w:id="10" w:name="_fulgh8sf1ocg" w:colFirst="0" w:colLast="0"/>
+      <w:bookmarkEnd w:id="10"/>
       <w:r>
         <w:br w:type="page"/>
       </w:r>
@@ -1098,69 +1131,35 @@
     <w:p/>
     <w:p>
       <w:pPr>
-        <w:rPr>
-          <w:b/>
-          <w:color w:val="B7B7B7"/>
-        </w:rPr>
+        <w:widowControl w:val="0"/>
+        <w:spacing w:line="240" w:lineRule="auto"/>
       </w:pPr>
       <w:r>
-        <w:rPr>
-          <w:b/>
-          <w:color w:val="B7B7B7"/>
-        </w:rPr>
         <w:t xml:space="preserve">The purpose of the functional safety concept is to define the single functionalities from a </w:t>
       </w:r>
       <w:proofErr w:type="gramStart"/>
       <w:r>
-        <w:rPr>
-          <w:b/>
-          <w:color w:val="B7B7B7"/>
-        </w:rPr>
         <w:t>high level</w:t>
       </w:r>
       <w:proofErr w:type="gramEnd"/>
       <w:r>
-        <w:rPr>
-          <w:b/>
-          <w:color w:val="B7B7B7"/>
-        </w:rPr>
         <w:t xml:space="preserve"> perspective, how the </w:t>
       </w:r>
       <w:proofErr w:type="spellStart"/>
       <w:r>
-        <w:rPr>
-          <w:b/>
-          <w:color w:val="B7B7B7"/>
-        </w:rPr>
         <w:t>the</w:t>
       </w:r>
       <w:proofErr w:type="spellEnd"/>
       <w:r>
-        <w:rPr>
-          <w:b/>
-          <w:color w:val="B7B7B7"/>
-        </w:rPr>
         <w:t xml:space="preserve"> safety can be ensured as much as possible for each of it’s features and </w:t>
       </w:r>
       <w:r>
-        <w:rPr>
-          <w:b/>
-          <w:color w:val="B7B7B7"/>
-        </w:rPr>
         <w:t>the functionality’s</w:t>
       </w:r>
       <w:r>
-        <w:rPr>
-          <w:b/>
-          <w:color w:val="B7B7B7"/>
-        </w:rPr>
         <w:t xml:space="preserve"> ASIL </w:t>
       </w:r>
       <w:r>
-        <w:rPr>
-          <w:b/>
-          <w:color w:val="B7B7B7"/>
-        </w:rPr>
         <w:t>level.</w:t>
       </w:r>
     </w:p>
@@ -1177,8 +1176,8 @@
         <w:pStyle w:val="berschrift1"/>
         <w:contextualSpacing w:val="0"/>
       </w:pPr>
-      <w:bookmarkStart w:id="10" w:name="_757cx6xm46zb" w:colFirst="0" w:colLast="0"/>
-      <w:bookmarkEnd w:id="10"/>
+      <w:bookmarkStart w:id="11" w:name="_757cx6xm46zb" w:colFirst="0" w:colLast="0"/>
+      <w:bookmarkEnd w:id="11"/>
       <w:r>
         <w:t>Inputs to the Functional Safety Concept</w:t>
       </w:r>
@@ -1188,8 +1187,8 @@
         <w:pStyle w:val="berschrift2"/>
         <w:contextualSpacing w:val="0"/>
       </w:pPr>
-      <w:bookmarkStart w:id="11" w:name="_pi1c1upmo8jt" w:colFirst="0" w:colLast="0"/>
-      <w:bookmarkEnd w:id="11"/>
+      <w:bookmarkStart w:id="12" w:name="_pi1c1upmo8jt" w:colFirst="0" w:colLast="0"/>
+      <w:bookmarkEnd w:id="12"/>
       <w:r>
         <w:t>Safety goals from the Hazard Analysis and Risk Assessment</w:t>
       </w:r>
@@ -1209,12 +1208,6 @@
           <w:insideV w:val="single" w:sz="8" w:space="0" w:color="000000"/>
         </w:tblBorders>
         <w:tblLayout w:type="fixed"/>
-        <w:tblCellMar>
-          <w:top w:w="0" w:type="dxa"/>
-          <w:left w:w="0" w:type="dxa"/>
-          <w:bottom w:w="0" w:type="dxa"/>
-          <w:right w:w="0" w:type="dxa"/>
-        </w:tblCellMar>
         <w:tblLook w:val="0600" w:firstRow="0" w:lastRow="0" w:firstColumn="0" w:lastColumn="0" w:noHBand="1" w:noVBand="1"/>
       </w:tblPr>
       <w:tblGrid>
@@ -1222,14 +1215,6 @@
         <w:gridCol w:w="7305"/>
       </w:tblGrid>
       <w:tr>
-        <w:tblPrEx>
-          <w:tblCellMar>
-            <w:top w:w="0" w:type="dxa"/>
-            <w:left w:w="0" w:type="dxa"/>
-            <w:bottom w:w="0" w:type="dxa"/>
-            <w:right w:w="0" w:type="dxa"/>
-          </w:tblCellMar>
-        </w:tblPrEx>
         <w:tc>
           <w:tcPr>
             <w:tcW w:w="2055" w:type="dxa"/>
@@ -1286,14 +1271,6 @@
         </w:tc>
       </w:tr>
       <w:tr>
-        <w:tblPrEx>
-          <w:tblCellMar>
-            <w:top w:w="0" w:type="dxa"/>
-            <w:left w:w="0" w:type="dxa"/>
-            <w:bottom w:w="0" w:type="dxa"/>
-            <w:right w:w="0" w:type="dxa"/>
-          </w:tblCellMar>
-        </w:tblPrEx>
         <w:tc>
           <w:tcPr>
             <w:tcW w:w="2055" w:type="dxa"/>
@@ -1330,20 +1307,20 @@
               <w:spacing w:line="240" w:lineRule="auto"/>
             </w:pPr>
             <w:r>
-              <w:t>The vehicle should detect bad weather conditions and inform the other that the system’s functionality might be limited and/or should automatically be disabled after informing the user in cases where for example the sensors are covered by snow and not fully functional.</w:t>
-            </w:r>
+              <w:t>The</w:t>
+            </w:r>
+            <w:r>
+              <w:t xml:space="preserve"> lane keeping item shall ensure that the lane departure oscillating torque amplitude is below </w:t>
+            </w:r>
+            <w:proofErr w:type="spellStart"/>
+            <w:r>
+              <w:t>Max_Torque_Amplitude</w:t>
+            </w:r>
+            <w:proofErr w:type="spellEnd"/>
           </w:p>
         </w:tc>
       </w:tr>
       <w:tr>
-        <w:tblPrEx>
-          <w:tblCellMar>
-            <w:top w:w="0" w:type="dxa"/>
-            <w:left w:w="0" w:type="dxa"/>
-            <w:bottom w:w="0" w:type="dxa"/>
-            <w:right w:w="0" w:type="dxa"/>
-          </w:tblCellMar>
-        </w:tblPrEx>
         <w:tc>
           <w:tcPr>
             <w:tcW w:w="2055" w:type="dxa"/>
@@ -1380,20 +1357,12 @@
               <w:spacing w:line="240" w:lineRule="auto"/>
             </w:pPr>
             <w:r>
-              <w:t>The vibration of the steering while should be limited in all involved components to prevent accidents caused by a scared driver.</w:t>
+              <w:t>Under bad weather conditions the LKA should deny activation to prevent this situation. The driver should be made aware that the LGA is no autonomous system and that majorly road work sites can lead to uncontrollable situations.</w:t>
             </w:r>
           </w:p>
         </w:tc>
       </w:tr>
       <w:tr>
-        <w:tblPrEx>
-          <w:tblCellMar>
-            <w:top w:w="0" w:type="dxa"/>
-            <w:left w:w="0" w:type="dxa"/>
-            <w:bottom w:w="0" w:type="dxa"/>
-            <w:right w:w="0" w:type="dxa"/>
-          </w:tblCellMar>
-        </w:tblPrEx>
         <w:tc>
           <w:tcPr>
             <w:tcW w:w="2055" w:type="dxa"/>
@@ -1410,10 +1379,7 @@
               <w:spacing w:line="240" w:lineRule="auto"/>
             </w:pPr>
             <w:r>
-              <w:t>Safety_Goal_0</w:t>
-            </w:r>
-            <w:r>
-              <w:t>3</w:t>
+              <w:t>Safety_Goal_03</w:t>
             </w:r>
           </w:p>
         </w:tc>
@@ -1439,14 +1405,6 @@
         </w:tc>
       </w:tr>
       <w:tr>
-        <w:tblPrEx>
-          <w:tblCellMar>
-            <w:top w:w="0" w:type="dxa"/>
-            <w:left w:w="0" w:type="dxa"/>
-            <w:bottom w:w="0" w:type="dxa"/>
-            <w:right w:w="0" w:type="dxa"/>
-          </w:tblCellMar>
-        </w:tblPrEx>
         <w:tc>
           <w:tcPr>
             <w:tcW w:w="2055" w:type="dxa"/>
@@ -1498,8 +1456,8 @@
         <w:pStyle w:val="berschrift2"/>
         <w:contextualSpacing w:val="0"/>
       </w:pPr>
-      <w:bookmarkStart w:id="12" w:name="_s0p6ihti6jgk" w:colFirst="0" w:colLast="0"/>
-      <w:bookmarkEnd w:id="12"/>
+      <w:bookmarkStart w:id="13" w:name="_s0p6ihti6jgk" w:colFirst="0" w:colLast="0"/>
+      <w:bookmarkEnd w:id="13"/>
       <w:r>
         <w:lastRenderedPageBreak/>
         <w:t>Preliminary Architecture</w:t>
@@ -1510,8 +1468,8 @@
         <w:pStyle w:val="berschrift3"/>
         <w:contextualSpacing w:val="0"/>
       </w:pPr>
-      <w:bookmarkStart w:id="13" w:name="_cqb49updinx4" w:colFirst="0" w:colLast="0"/>
-      <w:bookmarkEnd w:id="13"/>
+      <w:bookmarkStart w:id="14" w:name="_cqb49updinx4" w:colFirst="0" w:colLast="0"/>
+      <w:bookmarkEnd w:id="14"/>
       <w:r>
         <w:rPr>
           <w:noProof/>
@@ -1590,12 +1548,6 @@
           <w:insideV w:val="single" w:sz="8" w:space="0" w:color="000000"/>
         </w:tblBorders>
         <w:tblLayout w:type="fixed"/>
-        <w:tblCellMar>
-          <w:top w:w="0" w:type="dxa"/>
-          <w:left w:w="0" w:type="dxa"/>
-          <w:bottom w:w="0" w:type="dxa"/>
-          <w:right w:w="0" w:type="dxa"/>
-        </w:tblCellMar>
         <w:tblLook w:val="0600" w:firstRow="0" w:lastRow="0" w:firstColumn="0" w:lastColumn="0" w:noHBand="1" w:noVBand="1"/>
       </w:tblPr>
       <w:tblGrid>
@@ -1603,14 +1555,6 @@
         <w:gridCol w:w="5565"/>
       </w:tblGrid>
       <w:tr>
-        <w:tblPrEx>
-          <w:tblCellMar>
-            <w:top w:w="0" w:type="dxa"/>
-            <w:left w:w="0" w:type="dxa"/>
-            <w:bottom w:w="0" w:type="dxa"/>
-            <w:right w:w="0" w:type="dxa"/>
-          </w:tblCellMar>
-        </w:tblPrEx>
         <w:tc>
           <w:tcPr>
             <w:tcW w:w="3795" w:type="dxa"/>
@@ -1667,14 +1611,6 @@
         </w:tc>
       </w:tr>
       <w:tr>
-        <w:tblPrEx>
-          <w:tblCellMar>
-            <w:top w:w="0" w:type="dxa"/>
-            <w:left w:w="0" w:type="dxa"/>
-            <w:bottom w:w="0" w:type="dxa"/>
-            <w:right w:w="0" w:type="dxa"/>
-          </w:tblCellMar>
-        </w:tblPrEx>
         <w:tc>
           <w:tcPr>
             <w:tcW w:w="3795" w:type="dxa"/>
@@ -1717,14 +1653,6 @@
         </w:tc>
       </w:tr>
       <w:tr>
-        <w:tblPrEx>
-          <w:tblCellMar>
-            <w:top w:w="0" w:type="dxa"/>
-            <w:left w:w="0" w:type="dxa"/>
-            <w:bottom w:w="0" w:type="dxa"/>
-            <w:right w:w="0" w:type="dxa"/>
-          </w:tblCellMar>
-        </w:tblPrEx>
         <w:tc>
           <w:tcPr>
             <w:tcW w:w="3795" w:type="dxa"/>
@@ -1767,14 +1695,6 @@
         </w:tc>
       </w:tr>
       <w:tr>
-        <w:tblPrEx>
-          <w:tblCellMar>
-            <w:top w:w="0" w:type="dxa"/>
-            <w:left w:w="0" w:type="dxa"/>
-            <w:bottom w:w="0" w:type="dxa"/>
-            <w:right w:w="0" w:type="dxa"/>
-          </w:tblCellMar>
-        </w:tblPrEx>
         <w:tc>
           <w:tcPr>
             <w:tcW w:w="3795" w:type="dxa"/>
@@ -1828,14 +1748,6 @@
         </w:tc>
       </w:tr>
       <w:tr>
-        <w:tblPrEx>
-          <w:tblCellMar>
-            <w:top w:w="0" w:type="dxa"/>
-            <w:left w:w="0" w:type="dxa"/>
-            <w:bottom w:w="0" w:type="dxa"/>
-            <w:right w:w="0" w:type="dxa"/>
-          </w:tblCellMar>
-        </w:tblPrEx>
         <w:tc>
           <w:tcPr>
             <w:tcW w:w="3795" w:type="dxa"/>
@@ -1878,14 +1790,6 @@
         </w:tc>
       </w:tr>
       <w:tr>
-        <w:tblPrEx>
-          <w:tblCellMar>
-            <w:top w:w="0" w:type="dxa"/>
-            <w:left w:w="0" w:type="dxa"/>
-            <w:bottom w:w="0" w:type="dxa"/>
-            <w:right w:w="0" w:type="dxa"/>
-          </w:tblCellMar>
-        </w:tblPrEx>
         <w:tc>
           <w:tcPr>
             <w:tcW w:w="3795" w:type="dxa"/>
@@ -1940,14 +1844,6 @@
         </w:tc>
       </w:tr>
       <w:tr>
-        <w:tblPrEx>
-          <w:tblCellMar>
-            <w:top w:w="0" w:type="dxa"/>
-            <w:left w:w="0" w:type="dxa"/>
-            <w:bottom w:w="0" w:type="dxa"/>
-            <w:right w:w="0" w:type="dxa"/>
-          </w:tblCellMar>
-        </w:tblPrEx>
         <w:tc>
           <w:tcPr>
             <w:tcW w:w="3795" w:type="dxa"/>
@@ -1991,14 +1887,6 @@
         </w:tc>
       </w:tr>
       <w:tr>
-        <w:tblPrEx>
-          <w:tblCellMar>
-            <w:top w:w="0" w:type="dxa"/>
-            <w:left w:w="0" w:type="dxa"/>
-            <w:bottom w:w="0" w:type="dxa"/>
-            <w:right w:w="0" w:type="dxa"/>
-          </w:tblCellMar>
-        </w:tblPrEx>
         <w:tc>
           <w:tcPr>
             <w:tcW w:w="3795" w:type="dxa"/>
@@ -2047,8 +1935,8 @@
         <w:pStyle w:val="berschrift1"/>
         <w:contextualSpacing w:val="0"/>
       </w:pPr>
-      <w:bookmarkStart w:id="14" w:name="_v8l7qfui8b16" w:colFirst="0" w:colLast="0"/>
-      <w:bookmarkEnd w:id="14"/>
+      <w:bookmarkStart w:id="15" w:name="_v8l7qfui8b16" w:colFirst="0" w:colLast="0"/>
+      <w:bookmarkEnd w:id="15"/>
       <w:r>
         <w:t>Functional Safety Concept</w:t>
       </w:r>
@@ -2115,8 +2003,8 @@
         <w:pStyle w:val="berschrift2"/>
         <w:contextualSpacing w:val="0"/>
       </w:pPr>
-      <w:bookmarkStart w:id="15" w:name="_mtn6qbhgsr36" w:colFirst="0" w:colLast="0"/>
-      <w:bookmarkEnd w:id="15"/>
+      <w:bookmarkStart w:id="16" w:name="_mtn6qbhgsr36" w:colFirst="0" w:colLast="0"/>
+      <w:bookmarkEnd w:id="16"/>
       <w:r>
         <w:t>Functional Safety Analysis</w:t>
       </w:r>
@@ -2137,12 +2025,6 @@
           <w:insideV w:val="single" w:sz="8" w:space="0" w:color="000000"/>
         </w:tblBorders>
         <w:tblLayout w:type="fixed"/>
-        <w:tblCellMar>
-          <w:top w:w="0" w:type="dxa"/>
-          <w:left w:w="0" w:type="dxa"/>
-          <w:bottom w:w="0" w:type="dxa"/>
-          <w:right w:w="0" w:type="dxa"/>
-        </w:tblCellMar>
         <w:tblLook w:val="0600" w:firstRow="0" w:lastRow="0" w:firstColumn="0" w:lastColumn="0" w:noHBand="1" w:noVBand="1"/>
       </w:tblPr>
       <w:tblGrid>
@@ -2152,14 +2034,6 @@
         <w:gridCol w:w="2340"/>
       </w:tblGrid>
       <w:tr>
-        <w:tblPrEx>
-          <w:tblCellMar>
-            <w:top w:w="0" w:type="dxa"/>
-            <w:left w:w="0" w:type="dxa"/>
-            <w:bottom w:w="0" w:type="dxa"/>
-            <w:right w:w="0" w:type="dxa"/>
-          </w:tblCellMar>
-        </w:tblPrEx>
         <w:tc>
           <w:tcPr>
             <w:tcW w:w="2340" w:type="dxa"/>
@@ -2270,14 +2144,6 @@
         </w:tc>
       </w:tr>
       <w:tr>
-        <w:tblPrEx>
-          <w:tblCellMar>
-            <w:top w:w="0" w:type="dxa"/>
-            <w:left w:w="0" w:type="dxa"/>
-            <w:bottom w:w="0" w:type="dxa"/>
-            <w:right w:w="0" w:type="dxa"/>
-          </w:tblCellMar>
-        </w:tblPrEx>
         <w:tc>
           <w:tcPr>
             <w:tcW w:w="2340" w:type="dxa"/>
@@ -2314,10 +2180,7 @@
               <w:spacing w:line="240" w:lineRule="auto"/>
             </w:pPr>
             <w:r>
-              <w:t>Lane Departure Warning (LD</w:t>
-            </w:r>
-            <w:r>
-              <w:t>W) function shall apply an oscillating steering torque to provide the driver a haptic feedback</w:t>
+              <w:t>Lane Departure Warning (LDW) function shall apply an oscillating steering torque to provide the driver a haptic feedback</w:t>
             </w:r>
           </w:p>
         </w:tc>
@@ -2337,7 +2200,13 @@
               <w:spacing w:line="240" w:lineRule="auto"/>
             </w:pPr>
             <w:r>
-              <w:t>The lane departure warning applies more oscillating torque than intended.</w:t>
+              <w:t xml:space="preserve">The lane departure warning applies </w:t>
+            </w:r>
+            <w:r>
+              <w:t>MORE</w:t>
+            </w:r>
+            <w:r>
+              <w:t xml:space="preserve"> oscillating torque than intended.</w:t>
             </w:r>
           </w:p>
         </w:tc>
@@ -2363,14 +2232,6 @@
         </w:tc>
       </w:tr>
       <w:tr>
-        <w:tblPrEx>
-          <w:tblCellMar>
-            <w:top w:w="0" w:type="dxa"/>
-            <w:left w:w="0" w:type="dxa"/>
-            <w:bottom w:w="0" w:type="dxa"/>
-            <w:right w:w="0" w:type="dxa"/>
-          </w:tblCellMar>
-        </w:tblPrEx>
         <w:tc>
           <w:tcPr>
             <w:tcW w:w="2340" w:type="dxa"/>
@@ -2427,7 +2288,13 @@
               <w:spacing w:line="240" w:lineRule="auto"/>
             </w:pPr>
             <w:r>
-              <w:t>The computation of the camera ECU arrives too late at the EPS ECU.</w:t>
+              <w:t xml:space="preserve">The computation of the camera ECU arrives too </w:t>
+            </w:r>
+            <w:r>
+              <w:t>LATE</w:t>
+            </w:r>
+            <w:r>
+              <w:t xml:space="preserve"> at the EPS ECU.</w:t>
             </w:r>
           </w:p>
         </w:tc>
@@ -2456,14 +2323,6 @@
         </w:tc>
       </w:tr>
       <w:tr>
-        <w:tblPrEx>
-          <w:tblCellMar>
-            <w:top w:w="0" w:type="dxa"/>
-            <w:left w:w="0" w:type="dxa"/>
-            <w:bottom w:w="0" w:type="dxa"/>
-            <w:right w:w="0" w:type="dxa"/>
-          </w:tblCellMar>
-        </w:tblPrEx>
         <w:tc>
           <w:tcPr>
             <w:tcW w:w="2340" w:type="dxa"/>
@@ -2521,7 +2380,13 @@
               <w:spacing w:line="240" w:lineRule="auto"/>
             </w:pPr>
             <w:r>
-              <w:t>The LKA steers wrongly within a road work site due to crossing lane markers which irritated the CS ESU.</w:t>
+              <w:t xml:space="preserve">The LKA steers </w:t>
+            </w:r>
+            <w:r>
+              <w:t>WRONG</w:t>
+            </w:r>
+            <w:r>
+              <w:t xml:space="preserve"> within a road work site due to crossing lane markers which irritated the CS ESU.</w:t>
             </w:r>
           </w:p>
         </w:tc>
@@ -2552,8 +2417,8 @@
         <w:pStyle w:val="berschrift2"/>
         <w:contextualSpacing w:val="0"/>
       </w:pPr>
-      <w:bookmarkStart w:id="16" w:name="_frlc9y84ede8" w:colFirst="0" w:colLast="0"/>
-      <w:bookmarkEnd w:id="16"/>
+      <w:bookmarkStart w:id="17" w:name="_frlc9y84ede8" w:colFirst="0" w:colLast="0"/>
+      <w:bookmarkEnd w:id="17"/>
       <w:r>
         <w:t>Functional Safety Requirements</w:t>
       </w:r>
@@ -2578,12 +2443,6 @@
           <w:insideV w:val="single" w:sz="8" w:space="0" w:color="000000"/>
         </w:tblBorders>
         <w:tblLayout w:type="fixed"/>
-        <w:tblCellMar>
-          <w:top w:w="0" w:type="dxa"/>
-          <w:left w:w="0" w:type="dxa"/>
-          <w:bottom w:w="0" w:type="dxa"/>
-          <w:right w:w="0" w:type="dxa"/>
-        </w:tblCellMar>
         <w:tblLook w:val="0600" w:firstRow="0" w:lastRow="0" w:firstColumn="0" w:lastColumn="0" w:noHBand="1" w:noVBand="1"/>
       </w:tblPr>
       <w:tblGrid>
@@ -2594,14 +2453,6 @@
         <w:gridCol w:w="1920"/>
       </w:tblGrid>
       <w:tr>
-        <w:tblPrEx>
-          <w:tblCellMar>
-            <w:top w:w="0" w:type="dxa"/>
-            <w:left w:w="0" w:type="dxa"/>
-            <w:bottom w:w="0" w:type="dxa"/>
-            <w:right w:w="0" w:type="dxa"/>
-          </w:tblCellMar>
-        </w:tblPrEx>
         <w:tc>
           <w:tcPr>
             <w:tcW w:w="1530" w:type="dxa"/>
@@ -2739,14 +2590,6 @@
         </w:tc>
       </w:tr>
       <w:tr>
-        <w:tblPrEx>
-          <w:tblCellMar>
-            <w:top w:w="0" w:type="dxa"/>
-            <w:left w:w="0" w:type="dxa"/>
-            <w:bottom w:w="0" w:type="dxa"/>
-            <w:right w:w="0" w:type="dxa"/>
-          </w:tblCellMar>
-        </w:tblPrEx>
         <w:tc>
           <w:tcPr>
             <w:tcW w:w="1530" w:type="dxa"/>
@@ -2809,7 +2652,15 @@
               <w:widowControl w:val="0"/>
             </w:pPr>
             <w:r>
-              <w:t>Bad weather conditions and incorrectly working sensors are detected and the user will be informed.</w:t>
+              <w:t xml:space="preserve">The lane keeping item shall ensure that the lane departure oscillating torque is amplitude is below </w:t>
+            </w:r>
+            <w:proofErr w:type="spellStart"/>
+            <w:r>
+              <w:t>Max_Torque_Amplitude</w:t>
+            </w:r>
+            <w:proofErr w:type="spellEnd"/>
+            <w:r>
+              <w:t>.</w:t>
             </w:r>
           </w:p>
         </w:tc>
@@ -2829,7 +2680,7 @@
               <w:spacing w:line="240" w:lineRule="auto"/>
             </w:pPr>
             <w:r>
-              <w:t>B</w:t>
+              <w:t>C</w:t>
             </w:r>
           </w:p>
         </w:tc>
@@ -2849,9 +2700,10 @@
               <w:spacing w:line="240" w:lineRule="auto"/>
             </w:pPr>
             <w:r>
-              <w:t>0.1</w:t>
-            </w:r>
-          </w:p>
+              <w:t>50ms</w:t>
+            </w:r>
+          </w:p>
+          <w:p/>
         </w:tc>
         <w:tc>
           <w:tcPr>
@@ -2869,36 +2721,12 @@
               <w:spacing w:line="240" w:lineRule="auto"/>
             </w:pPr>
             <w:r>
-              <w:t xml:space="preserve">The system will be </w:t>
-            </w:r>
-            <w:proofErr w:type="gramStart"/>
-            <w:r>
-              <w:t>disabled</w:t>
-            </w:r>
-            <w:proofErr w:type="gramEnd"/>
-            <w:r>
-              <w:t xml:space="preserve"> and the user will be informed about </w:t>
-            </w:r>
-            <w:proofErr w:type="spellStart"/>
-            <w:r>
-              <w:t>it’s</w:t>
-            </w:r>
-            <w:proofErr w:type="spellEnd"/>
-            <w:r>
-              <w:t xml:space="preserve"> state.</w:t>
+              <w:t>Disable LDW functionality</w:t>
             </w:r>
           </w:p>
         </w:tc>
       </w:tr>
       <w:tr>
-        <w:tblPrEx>
-          <w:tblCellMar>
-            <w:top w:w="0" w:type="dxa"/>
-            <w:left w:w="0" w:type="dxa"/>
-            <w:bottom w:w="0" w:type="dxa"/>
-            <w:right w:w="0" w:type="dxa"/>
-          </w:tblCellMar>
-        </w:tblPrEx>
         <w:tc>
           <w:tcPr>
             <w:tcW w:w="1530" w:type="dxa"/>
@@ -2961,15 +2789,15 @@
               <w:widowControl w:val="0"/>
             </w:pPr>
             <w:r>
-              <w:t xml:space="preserve">The detection data is provided in intervals of 10 Hz. In case of lost </w:t>
-            </w:r>
-            <w:proofErr w:type="gramStart"/>
-            <w:r>
-              <w:t>messages</w:t>
-            </w:r>
-            <w:proofErr w:type="gramEnd"/>
-            <w:r>
-              <w:t xml:space="preserve"> the system will automatically be disabled.</w:t>
+              <w:t xml:space="preserve">The lane keeping item shall ensure that the lane departure oscillating torque is oscillating frequency is below </w:t>
+            </w:r>
+            <w:proofErr w:type="spellStart"/>
+            <w:r>
+              <w:t>Max_Torque_Frequency</w:t>
+            </w:r>
+            <w:proofErr w:type="spellEnd"/>
+            <w:r>
+              <w:t>.</w:t>
             </w:r>
           </w:p>
         </w:tc>
@@ -2989,7 +2817,7 @@
               <w:spacing w:line="240" w:lineRule="auto"/>
             </w:pPr>
             <w:r>
-              <w:t>B</w:t>
+              <w:t>C</w:t>
             </w:r>
           </w:p>
         </w:tc>
@@ -3009,8 +2837,14 @@
               <w:spacing w:line="240" w:lineRule="auto"/>
             </w:pPr>
             <w:r>
-              <w:t>0.1s</w:t>
-            </w:r>
+              <w:t>50ms</w:t>
+            </w:r>
+          </w:p>
+          <w:p>
+            <w:pPr>
+              <w:widowControl w:val="0"/>
+              <w:spacing w:line="240" w:lineRule="auto"/>
+            </w:pPr>
           </w:p>
         </w:tc>
         <w:tc>
@@ -3029,15 +2863,7 @@
               <w:spacing w:line="240" w:lineRule="auto"/>
             </w:pPr>
             <w:r>
-              <w:t xml:space="preserve">The user will be informed that the system works incorrectly and the LDW will be disabled and </w:t>
-            </w:r>
-            <w:proofErr w:type="gramStart"/>
-            <w:r>
-              <w:t>it’s</w:t>
-            </w:r>
-            <w:proofErr w:type="gramEnd"/>
-            <w:r>
-              <w:t xml:space="preserve"> status shown in the dash board.</w:t>
+              <w:t>Disable LDW functionality</w:t>
             </w:r>
           </w:p>
         </w:tc>
@@ -3065,12 +2891,6 @@
           <w:insideV w:val="single" w:sz="8" w:space="0" w:color="000000"/>
         </w:tblBorders>
         <w:tblLayout w:type="fixed"/>
-        <w:tblCellMar>
-          <w:top w:w="0" w:type="dxa"/>
-          <w:left w:w="0" w:type="dxa"/>
-          <w:bottom w:w="0" w:type="dxa"/>
-          <w:right w:w="0" w:type="dxa"/>
-        </w:tblCellMar>
         <w:tblLook w:val="0600" w:firstRow="0" w:lastRow="0" w:firstColumn="0" w:lastColumn="0" w:noHBand="1" w:noVBand="1"/>
       </w:tblPr>
       <w:tblGrid>
@@ -3079,14 +2899,6 @@
         <w:gridCol w:w="4005"/>
       </w:tblGrid>
       <w:tr>
-        <w:tblPrEx>
-          <w:tblCellMar>
-            <w:top w:w="0" w:type="dxa"/>
-            <w:left w:w="0" w:type="dxa"/>
-            <w:bottom w:w="0" w:type="dxa"/>
-            <w:right w:w="0" w:type="dxa"/>
-          </w:tblCellMar>
-        </w:tblPrEx>
         <w:tc>
           <w:tcPr>
             <w:tcW w:w="1530" w:type="dxa"/>
@@ -3200,14 +3012,6 @@
         </w:tc>
       </w:tr>
       <w:tr>
-        <w:tblPrEx>
-          <w:tblCellMar>
-            <w:top w:w="0" w:type="dxa"/>
-            <w:left w:w="0" w:type="dxa"/>
-            <w:bottom w:w="0" w:type="dxa"/>
-            <w:right w:w="0" w:type="dxa"/>
-          </w:tblCellMar>
-        </w:tblPrEx>
         <w:tc>
           <w:tcPr>
             <w:tcW w:w="1530" w:type="dxa"/>
@@ -3270,7 +3074,38 @@
               <w:widowControl w:val="0"/>
             </w:pPr>
             <w:r>
-              <w:t>The vehicle will be tested under several weather conditions and the sensors intentionally blocked.</w:t>
+              <w:t>Acceptance:</w:t>
+            </w:r>
+          </w:p>
+          <w:p>
+            <w:pPr>
+              <w:widowControl w:val="0"/>
+            </w:pPr>
+            <w:r>
+              <w:t xml:space="preserve">Vibration </w:t>
+            </w:r>
+            <w:r>
+              <w:t xml:space="preserve">amplitude </w:t>
+            </w:r>
+            <w:r>
+              <w:t>is clearly detectable by the driver while not being too intense to be annoying.</w:t>
+            </w:r>
+          </w:p>
+          <w:p>
+            <w:pPr>
+              <w:widowControl w:val="0"/>
+            </w:pPr>
+          </w:p>
+          <w:p>
+            <w:pPr>
+              <w:widowControl w:val="0"/>
+            </w:pPr>
+            <w:r>
+              <w:t>Method:</w:t>
+            </w:r>
+            <w:r>
+              <w:br/>
+              <w:t>Vehicle testing</w:t>
             </w:r>
           </w:p>
         </w:tc>
@@ -3287,31 +3122,50 @@
           <w:p>
             <w:pPr>
               <w:widowControl w:val="0"/>
-              <w:spacing w:line="240" w:lineRule="auto"/>
-            </w:pPr>
-            <w:r>
-              <w:t xml:space="preserve">When ever a sensor can not guarantee </w:t>
-            </w:r>
-            <w:proofErr w:type="gramStart"/>
-            <w:r>
-              <w:t>it’s</w:t>
-            </w:r>
-            <w:proofErr w:type="gramEnd"/>
-            <w:r>
-              <w:t xml:space="preserve"> correct functionality anymore due to crosschecks with other sensors the system automatically gets disabled.</w:t>
+            </w:pPr>
+            <w:r>
+              <w:t>Acceptance:</w:t>
+            </w:r>
+          </w:p>
+          <w:p>
+            <w:pPr>
+              <w:widowControl w:val="0"/>
+            </w:pPr>
+            <w:r>
+              <w:t xml:space="preserve">Requested amplitude does not exceed defined maximum of </w:t>
+            </w:r>
+            <w:proofErr w:type="spellStart"/>
+            <w:r>
+              <w:t>Max_Torque_Amplitude</w:t>
+            </w:r>
+            <w:proofErr w:type="spellEnd"/>
+            <w:r>
+              <w:t>.</w:t>
+            </w:r>
+          </w:p>
+          <w:p>
+            <w:pPr>
+              <w:widowControl w:val="0"/>
+            </w:pPr>
+          </w:p>
+          <w:p>
+            <w:pPr>
+              <w:widowControl w:val="0"/>
+              <w:spacing w:line="240" w:lineRule="auto"/>
+            </w:pPr>
+            <w:r>
+              <w:t>Method:</w:t>
+            </w:r>
+            <w:r>
+              <w:br/>
+            </w:r>
+            <w:r>
+              <w:t>Fault test with measurement device</w:t>
             </w:r>
           </w:p>
         </w:tc>
       </w:tr>
       <w:tr>
-        <w:tblPrEx>
-          <w:tblCellMar>
-            <w:top w:w="0" w:type="dxa"/>
-            <w:left w:w="0" w:type="dxa"/>
-            <w:bottom w:w="0" w:type="dxa"/>
-            <w:right w:w="0" w:type="dxa"/>
-          </w:tblCellMar>
-        </w:tblPrEx>
         <w:tc>
           <w:tcPr>
             <w:tcW w:w="1530" w:type="dxa"/>
@@ -3374,29 +3228,78 @@
               <w:widowControl w:val="0"/>
             </w:pPr>
             <w:r>
-              <w:t>The receiving units verify that status updates from the CS ECU arrive in the correct order in time intervals of 10 Hz.</w:t>
-            </w:r>
-          </w:p>
+              <w:t>Acceptance:</w:t>
+            </w:r>
+          </w:p>
+          <w:p>
+            <w:pPr>
+              <w:widowControl w:val="0"/>
+            </w:pPr>
+            <w:r>
+              <w:t>Vibration</w:t>
+            </w:r>
+            <w:r>
+              <w:t xml:space="preserve"> frequency</w:t>
+            </w:r>
+            <w:r>
+              <w:t xml:space="preserve"> is clearly detectable by the driver while not being too intense to be annoying.</w:t>
+            </w:r>
+          </w:p>
+          <w:p>
+            <w:pPr>
+              <w:widowControl w:val="0"/>
+            </w:pPr>
+          </w:p>
+          <w:p>
+            <w:pPr>
+              <w:widowControl w:val="0"/>
+            </w:pPr>
+            <w:r>
+              <w:t>Method:</w:t>
+            </w:r>
+            <w:r>
+              <w:br/>
+              <w:t>Vehicle testing</w:t>
+            </w:r>
+          </w:p>
+        </w:tc>
+        <w:tc>
+          <w:tcPr>
+            <w:tcW w:w="4005" w:type="dxa"/>
+            <w:tcMar>
+              <w:top w:w="100" w:type="dxa"/>
+              <w:left w:w="100" w:type="dxa"/>
+              <w:bottom w:w="100" w:type="dxa"/>
+              <w:right w:w="100" w:type="dxa"/>
+            </w:tcMar>
+          </w:tcPr>
           <w:p>
             <w:pPr>
               <w:widowControl w:val="0"/>
             </w:pPr>
             <w:r>
               <w:lastRenderedPageBreak/>
-              <w:t>The CRC checksum computed at the receiver matches the provided checksum.</w:t>
-            </w:r>
-          </w:p>
-        </w:tc>
-        <w:tc>
-          <w:tcPr>
-            <w:tcW w:w="4005" w:type="dxa"/>
-            <w:tcMar>
-              <w:top w:w="100" w:type="dxa"/>
-              <w:left w:w="100" w:type="dxa"/>
-              <w:bottom w:w="100" w:type="dxa"/>
-              <w:right w:w="100" w:type="dxa"/>
-            </w:tcMar>
-          </w:tcPr>
+              <w:t>Acceptance:</w:t>
+            </w:r>
+          </w:p>
+          <w:p>
+            <w:pPr>
+              <w:widowControl w:val="0"/>
+            </w:pPr>
+            <w:r>
+              <w:t xml:space="preserve">Requested amplitude does not exceed defined maximum of </w:t>
+            </w:r>
+            <w:proofErr w:type="spellStart"/>
+            <w:r>
+              <w:t>Max_Torque_Frequency</w:t>
+            </w:r>
+            <w:proofErr w:type="spellEnd"/>
+          </w:p>
+          <w:p>
+            <w:pPr>
+              <w:widowControl w:val="0"/>
+            </w:pPr>
+          </w:p>
           <w:p>
             <w:pPr>
               <w:widowControl w:val="0"/>
@@ -3406,23 +3309,11 @@
               </w:rPr>
             </w:pPr>
             <w:r>
-              <w:lastRenderedPageBreak/>
-              <w:t xml:space="preserve">The communication will intentionally be </w:t>
-            </w:r>
-            <w:proofErr w:type="gramStart"/>
-            <w:r>
-              <w:t>disturbed</w:t>
-            </w:r>
-            <w:proofErr w:type="gramEnd"/>
-            <w:r>
-              <w:t xml:space="preserve"> and the CS disabled. The </w:t>
-            </w:r>
-            <w:r>
-              <w:t xml:space="preserve">system should be automatically disabled when status updates due not </w:t>
-            </w:r>
-            <w:r>
-              <w:lastRenderedPageBreak/>
-              <w:t>arrive in time.</w:t>
+              <w:t>Method:</w:t>
+            </w:r>
+            <w:r>
+              <w:br/>
+              <w:t>Fault test with measurement device</w:t>
             </w:r>
           </w:p>
         </w:tc>
@@ -3452,12 +3343,6 @@
           <w:insideV w:val="single" w:sz="8" w:space="0" w:color="000000"/>
         </w:tblBorders>
         <w:tblLayout w:type="fixed"/>
-        <w:tblCellMar>
-          <w:top w:w="0" w:type="dxa"/>
-          <w:left w:w="0" w:type="dxa"/>
-          <w:bottom w:w="0" w:type="dxa"/>
-          <w:right w:w="0" w:type="dxa"/>
-        </w:tblCellMar>
         <w:tblLook w:val="0600" w:firstRow="0" w:lastRow="0" w:firstColumn="0" w:lastColumn="0" w:noHBand="1" w:noVBand="1"/>
       </w:tblPr>
       <w:tblGrid>
@@ -3468,14 +3353,6 @@
         <w:gridCol w:w="1920"/>
       </w:tblGrid>
       <w:tr>
-        <w:tblPrEx>
-          <w:tblCellMar>
-            <w:top w:w="0" w:type="dxa"/>
-            <w:left w:w="0" w:type="dxa"/>
-            <w:bottom w:w="0" w:type="dxa"/>
-            <w:right w:w="0" w:type="dxa"/>
-          </w:tblCellMar>
-        </w:tblPrEx>
         <w:tc>
           <w:tcPr>
             <w:tcW w:w="1530" w:type="dxa"/>
@@ -3613,14 +3490,6 @@
         </w:tc>
       </w:tr>
       <w:tr>
-        <w:tblPrEx>
-          <w:tblCellMar>
-            <w:top w:w="0" w:type="dxa"/>
-            <w:left w:w="0" w:type="dxa"/>
-            <w:bottom w:w="0" w:type="dxa"/>
-            <w:right w:w="0" w:type="dxa"/>
-          </w:tblCellMar>
-        </w:tblPrEx>
         <w:tc>
           <w:tcPr>
             <w:tcW w:w="1530" w:type="dxa"/>
@@ -3683,8 +3552,13 @@
               <w:widowControl w:val="0"/>
             </w:pPr>
             <w:r>
-              <w:t>If the current situation can be detected reliably anymore the system should slow down the car and instantly inform the driver.</w:t>
-            </w:r>
+              <w:t xml:space="preserve">The lane keeping item shall ensure that the torque requested by the lane keeping assistant shall not exceed a given threshold (caused by a non-steering driver) for time span longer than </w:t>
+            </w:r>
+            <w:proofErr w:type="spellStart"/>
+            <w:r>
+              <w:t>Max_Duration</w:t>
+            </w:r>
+            <w:proofErr w:type="spellEnd"/>
           </w:p>
         </w:tc>
         <w:tc>
@@ -3723,7 +3597,10 @@
               <w:spacing w:line="240" w:lineRule="auto"/>
             </w:pPr>
             <w:r>
-              <w:t>0.1</w:t>
+              <w:t>50</w:t>
+            </w:r>
+            <w:r>
+              <w:t>0ms</w:t>
             </w:r>
           </w:p>
         </w:tc>
@@ -3741,9 +3618,18 @@
             <w:pPr>
               <w:widowControl w:val="0"/>
               <w:spacing w:line="240" w:lineRule="auto"/>
-            </w:pPr>
-            <w:r>
-              <w:t>The LKA is disabled and the user informed via the dashboard and a warning signal in the dashboard</w:t>
+              <w:rPr>
+                <w:lang w:val="en-US"/>
+              </w:rPr>
+            </w:pPr>
+            <w:r>
+              <w:t>Disable LKA funct</w:t>
+            </w:r>
+            <w:r>
+              <w:t>i</w:t>
+            </w:r>
+            <w:r>
+              <w:t>onality</w:t>
             </w:r>
           </w:p>
         </w:tc>
@@ -3771,12 +3657,6 @@
           <w:insideV w:val="single" w:sz="8" w:space="0" w:color="000000"/>
         </w:tblBorders>
         <w:tblLayout w:type="fixed"/>
-        <w:tblCellMar>
-          <w:top w:w="0" w:type="dxa"/>
-          <w:left w:w="0" w:type="dxa"/>
-          <w:bottom w:w="0" w:type="dxa"/>
-          <w:right w:w="0" w:type="dxa"/>
-        </w:tblCellMar>
         <w:tblLook w:val="0600" w:firstRow="0" w:lastRow="0" w:firstColumn="0" w:lastColumn="0" w:noHBand="1" w:noVBand="1"/>
       </w:tblPr>
       <w:tblGrid>
@@ -3785,14 +3665,6 @@
         <w:gridCol w:w="4005"/>
       </w:tblGrid>
       <w:tr>
-        <w:tblPrEx>
-          <w:tblCellMar>
-            <w:top w:w="0" w:type="dxa"/>
-            <w:left w:w="0" w:type="dxa"/>
-            <w:bottom w:w="0" w:type="dxa"/>
-            <w:right w:w="0" w:type="dxa"/>
-          </w:tblCellMar>
-        </w:tblPrEx>
         <w:tc>
           <w:tcPr>
             <w:tcW w:w="1530" w:type="dxa"/>
@@ -3906,14 +3778,6 @@
         </w:tc>
       </w:tr>
       <w:tr>
-        <w:tblPrEx>
-          <w:tblCellMar>
-            <w:top w:w="0" w:type="dxa"/>
-            <w:left w:w="0" w:type="dxa"/>
-            <w:bottom w:w="0" w:type="dxa"/>
-            <w:right w:w="0" w:type="dxa"/>
-          </w:tblCellMar>
-        </w:tblPrEx>
         <w:tc>
           <w:tcPr>
             <w:tcW w:w="1530" w:type="dxa"/>
@@ -3974,17 +3838,51 @@
           <w:p>
             <w:pPr>
               <w:widowControl w:val="0"/>
-            </w:pPr>
-            <w:r>
-              <w:t xml:space="preserve">In situations where it </w:t>
+              <w:spacing w:line="240" w:lineRule="auto"/>
+            </w:pPr>
+            <w:r>
+              <w:t>Validation:</w:t>
+            </w:r>
+          </w:p>
+          <w:p>
+            <w:pPr>
+              <w:widowControl w:val="0"/>
+              <w:spacing w:line="240" w:lineRule="auto"/>
+            </w:pPr>
+            <w:r>
+              <w:t xml:space="preserve">The LKA automatically switches off when it detects that the driver did not steer at all for longer than </w:t>
             </w:r>
             <w:proofErr w:type="spellStart"/>
             <w:r>
-              <w:t>can not</w:t>
+              <w:t>Max_Duration</w:t>
             </w:r>
             <w:proofErr w:type="spellEnd"/>
             <w:r>
-              <w:t xml:space="preserve"> clearly detect the correct lanes anymore such as in road work sites it should temporarily be disabled.</w:t>
+              <w:t>.</w:t>
+            </w:r>
+          </w:p>
+          <w:p>
+            <w:pPr>
+              <w:widowControl w:val="0"/>
+            </w:pPr>
+          </w:p>
+          <w:p>
+            <w:pPr>
+              <w:widowControl w:val="0"/>
+            </w:pPr>
+            <w:r>
+              <w:t>Method</w:t>
+            </w:r>
+            <w:r>
+              <w:t>:</w:t>
+            </w:r>
+          </w:p>
+          <w:p>
+            <w:pPr>
+              <w:widowControl w:val="0"/>
+            </w:pPr>
+            <w:r>
+              <w:t>Vehicle testing</w:t>
             </w:r>
           </w:p>
         </w:tc>
@@ -4004,16 +3902,75 @@
               <w:spacing w:line="240" w:lineRule="auto"/>
             </w:pPr>
             <w:r>
-              <w:t xml:space="preserve">The car is tested in several different situations and correctly informs the user when it </w:t>
+              <w:t>Validation:</w:t>
+            </w:r>
+          </w:p>
+          <w:p>
+            <w:pPr>
+              <w:widowControl w:val="0"/>
+              <w:spacing w:line="240" w:lineRule="auto"/>
+            </w:pPr>
+            <w:r>
+              <w:t xml:space="preserve">LKA systems switches off if no activity of the driver, so no noteworthy level </w:t>
+            </w:r>
+            <w:r>
+              <w:t>from</w:t>
+            </w:r>
+            <w:r>
+              <w:t xml:space="preserve"> the steering sensor could be received </w:t>
+            </w:r>
+            <w:r>
+              <w:t>f</w:t>
+            </w:r>
+            <w:r>
+              <w:t xml:space="preserve">or </w:t>
             </w:r>
             <w:proofErr w:type="spellStart"/>
             <w:r>
-              <w:t>can not</w:t>
+              <w:t>Max_Duration</w:t>
             </w:r>
             <w:proofErr w:type="spellEnd"/>
             <w:r>
-              <w:t xml:space="preserve"> reliably support the lane guidance.</w:t>
-            </w:r>
+              <w:t>.</w:t>
+            </w:r>
+          </w:p>
+          <w:p>
+            <w:pPr>
+              <w:widowControl w:val="0"/>
+              <w:spacing w:line="240" w:lineRule="auto"/>
+            </w:pPr>
+          </w:p>
+          <w:p>
+            <w:pPr>
+              <w:widowControl w:val="0"/>
+              <w:spacing w:line="240" w:lineRule="auto"/>
+            </w:pPr>
+            <w:r>
+              <w:t>Method</w:t>
+            </w:r>
+            <w:r>
+              <w:t>:</w:t>
+            </w:r>
+          </w:p>
+          <w:p>
+            <w:pPr>
+              <w:widowControl w:val="0"/>
+              <w:spacing w:line="240" w:lineRule="auto"/>
+            </w:pPr>
+            <w:r>
+              <w:t>Fault test by verifying that the torque applied will be zeroed if the steering sensor does not send any signal above a minimum thre</w:t>
+            </w:r>
+            <w:r>
+              <w:t>s</w:t>
+            </w:r>
+            <w:r>
+              <w:t xml:space="preserve">hold for </w:t>
+            </w:r>
+            <w:proofErr w:type="spellStart"/>
+            <w:r>
+              <w:t>Max_Duration</w:t>
+            </w:r>
+            <w:proofErr w:type="spellEnd"/>
           </w:p>
         </w:tc>
       </w:tr>
@@ -4026,8 +3983,8 @@
           <w:szCs w:val="32"/>
         </w:rPr>
       </w:pPr>
-      <w:bookmarkStart w:id="17" w:name="_74udkdvf7nod" w:colFirst="0" w:colLast="0"/>
-      <w:bookmarkEnd w:id="17"/>
+      <w:bookmarkStart w:id="18" w:name="_74udkdvf7nod" w:colFirst="0" w:colLast="0"/>
+      <w:bookmarkEnd w:id="18"/>
       <w:r>
         <w:br w:type="page"/>
       </w:r>
@@ -4039,10 +3996,7 @@
       </w:pPr>
       <w:r>
         <w:lastRenderedPageBreak/>
-        <w:t>R</w:t>
-      </w:r>
-      <w:r>
-        <w:t>efinement of the System Architecture</w:t>
+        <w:t>Refinement of the System Architecture</w:t>
       </w:r>
     </w:p>
     <w:p>
@@ -4105,22 +4059,10 @@
         <w:pStyle w:val="berschrift2"/>
         <w:contextualSpacing w:val="0"/>
       </w:pPr>
-      <w:bookmarkStart w:id="18" w:name="_g2lqf7kmbspk" w:colFirst="0" w:colLast="0"/>
-      <w:bookmarkEnd w:id="18"/>
+      <w:bookmarkStart w:id="19" w:name="_g2lqf7kmbspk" w:colFirst="0" w:colLast="0"/>
+      <w:bookmarkEnd w:id="19"/>
       <w:r>
-        <w:t>A</w:t>
-      </w:r>
-      <w:r>
-        <w:t>l</w:t>
-      </w:r>
-      <w:r>
-        <w:t>l</w:t>
-      </w:r>
-      <w:r>
-        <w:t>oc</w:t>
-      </w:r>
-      <w:r>
-        <w:t>ation of Functional Safety Requirements to Architecture Elements</w:t>
+        <w:t>Allocation of Functional Safety Requirements to Architecture Elements</w:t>
       </w:r>
     </w:p>
     <w:p/>
@@ -4138,12 +4080,6 @@
           <w:insideV w:val="single" w:sz="8" w:space="0" w:color="000000"/>
         </w:tblBorders>
         <w:tblLayout w:type="fixed"/>
-        <w:tblCellMar>
-          <w:top w:w="0" w:type="dxa"/>
-          <w:left w:w="0" w:type="dxa"/>
-          <w:bottom w:w="0" w:type="dxa"/>
-          <w:right w:w="0" w:type="dxa"/>
-        </w:tblCellMar>
         <w:tblLook w:val="0600" w:firstRow="0" w:lastRow="0" w:firstColumn="0" w:lastColumn="0" w:noHBand="1" w:noVBand="1"/>
       </w:tblPr>
       <w:tblGrid>
@@ -4154,14 +4090,6 @@
         <w:gridCol w:w="1920"/>
       </w:tblGrid>
       <w:tr>
-        <w:tblPrEx>
-          <w:tblCellMar>
-            <w:top w:w="0" w:type="dxa"/>
-            <w:left w:w="0" w:type="dxa"/>
-            <w:bottom w:w="0" w:type="dxa"/>
-            <w:right w:w="0" w:type="dxa"/>
-          </w:tblCellMar>
-        </w:tblPrEx>
         <w:tc>
           <w:tcPr>
             <w:tcW w:w="1530" w:type="dxa"/>
@@ -4212,13 +4140,7 @@
               <w:rPr>
                 <w:b/>
               </w:rPr>
-              <w:t>Functi</w:t>
-            </w:r>
-            <w:r>
-              <w:rPr>
-                <w:b/>
-              </w:rPr>
-              <w:t>onal Safety Requirement</w:t>
+              <w:t>Functional Safety Requirement</w:t>
             </w:r>
           </w:p>
         </w:tc>
@@ -4305,14 +4227,6 @@
         </w:tc>
       </w:tr>
       <w:tr>
-        <w:tblPrEx>
-          <w:tblCellMar>
-            <w:top w:w="0" w:type="dxa"/>
-            <w:left w:w="0" w:type="dxa"/>
-            <w:bottom w:w="0" w:type="dxa"/>
-            <w:right w:w="0" w:type="dxa"/>
-          </w:tblCellMar>
-        </w:tblPrEx>
         <w:tc>
           <w:tcPr>
             <w:tcW w:w="1530" w:type="dxa"/>
@@ -4375,7 +4289,15 @@
               <w:widowControl w:val="0"/>
             </w:pPr>
             <w:r>
-              <w:t>Bad weather conditions and incorrectly working sensors are detected and the user will be informed.</w:t>
+              <w:t xml:space="preserve">The lane keeping item shall ensure that the lane departure oscillating torque is amplitude is below </w:t>
+            </w:r>
+            <w:proofErr w:type="spellStart"/>
+            <w:r>
+              <w:t>Max_Torque_Amplitude</w:t>
+            </w:r>
+            <w:proofErr w:type="spellEnd"/>
+            <w:r>
+              <w:t>.</w:t>
             </w:r>
           </w:p>
         </w:tc>
@@ -4393,10 +4315,17 @@
             <w:pPr>
               <w:widowControl w:val="0"/>
               <w:spacing w:line="240" w:lineRule="auto"/>
-              <w:rPr>
-                <w:b/>
-              </w:rPr>
-            </w:pPr>
+              <w:jc w:val="center"/>
+              <w:rPr>
+                <w:b/>
+              </w:rPr>
+            </w:pPr>
+            <w:r>
+              <w:rPr>
+                <w:b/>
+              </w:rPr>
+              <w:t>X</w:t>
+            </w:r>
           </w:p>
         </w:tc>
         <w:tc>
@@ -4417,12 +4346,6 @@
                 <w:b/>
               </w:rPr>
             </w:pPr>
-            <w:r>
-              <w:rPr>
-                <w:b/>
-              </w:rPr>
-              <w:t>Detects sensor failures in disables the LDW.</w:t>
-            </w:r>
           </w:p>
         </w:tc>
         <w:tc>
@@ -4443,24 +4366,10 @@
                 <w:b/>
               </w:rPr>
             </w:pPr>
-            <w:r>
-              <w:rPr>
-                <w:b/>
-              </w:rPr>
-              <w:t>Informs the driver that the LDW has been disabled.</w:t>
-            </w:r>
           </w:p>
         </w:tc>
       </w:tr>
       <w:tr>
-        <w:tblPrEx>
-          <w:tblCellMar>
-            <w:top w:w="0" w:type="dxa"/>
-            <w:left w:w="0" w:type="dxa"/>
-            <w:bottom w:w="0" w:type="dxa"/>
-            <w:right w:w="0" w:type="dxa"/>
-          </w:tblCellMar>
-        </w:tblPrEx>
         <w:tc>
           <w:tcPr>
             <w:tcW w:w="1530" w:type="dxa"/>
@@ -4523,15 +4432,15 @@
               <w:widowControl w:val="0"/>
             </w:pPr>
             <w:r>
-              <w:t xml:space="preserve">The detection data is provided in intervals of 10 Hz. In case of lost </w:t>
-            </w:r>
-            <w:proofErr w:type="gramStart"/>
-            <w:r>
-              <w:t>messages</w:t>
-            </w:r>
-            <w:proofErr w:type="gramEnd"/>
-            <w:r>
-              <w:t xml:space="preserve"> the system will automatically be disabled.</w:t>
+              <w:t xml:space="preserve">The lane keeping item shall ensure that the lane departure oscillating torque is oscillating frequency is below </w:t>
+            </w:r>
+            <w:proofErr w:type="spellStart"/>
+            <w:r>
+              <w:t>Max_Torque_Frequency</w:t>
+            </w:r>
+            <w:proofErr w:type="spellEnd"/>
+            <w:r>
+              <w:t>.</w:t>
             </w:r>
           </w:p>
         </w:tc>
@@ -4549,15 +4458,16 @@
             <w:pPr>
               <w:widowControl w:val="0"/>
               <w:spacing w:line="240" w:lineRule="auto"/>
-              <w:rPr>
-                <w:b/>
-              </w:rPr>
-            </w:pPr>
-            <w:r>
-              <w:rPr>
-                <w:b/>
-              </w:rPr>
-              <w:t>Detects incorrect transmissions</w:t>
+              <w:jc w:val="center"/>
+              <w:rPr>
+                <w:b/>
+              </w:rPr>
+            </w:pPr>
+            <w:r>
+              <w:rPr>
+                <w:b/>
+              </w:rPr>
+              <w:t>X</w:t>
             </w:r>
           </w:p>
         </w:tc>
@@ -4599,24 +4509,10 @@
                 <w:b/>
               </w:rPr>
             </w:pPr>
-            <w:r>
-              <w:rPr>
-                <w:b/>
-              </w:rPr>
-              <w:t>Informs the driver that the LDW has been disabled.</w:t>
-            </w:r>
           </w:p>
         </w:tc>
       </w:tr>
       <w:tr>
-        <w:tblPrEx>
-          <w:tblCellMar>
-            <w:top w:w="0" w:type="dxa"/>
-            <w:left w:w="0" w:type="dxa"/>
-            <w:bottom w:w="0" w:type="dxa"/>
-            <w:right w:w="0" w:type="dxa"/>
-          </w:tblCellMar>
-        </w:tblPrEx>
         <w:tc>
           <w:tcPr>
             <w:tcW w:w="1530" w:type="dxa"/>
@@ -4660,6 +4556,7 @@
               <w:spacing w:line="240" w:lineRule="auto"/>
             </w:pPr>
             <w:r>
+              <w:lastRenderedPageBreak/>
               <w:t>02-01</w:t>
             </w:r>
           </w:p>
@@ -4679,40 +4576,49 @@
               <w:widowControl w:val="0"/>
             </w:pPr>
             <w:r>
-              <w:t xml:space="preserve">In situations where it </w:t>
+              <w:lastRenderedPageBreak/>
+              <w:t xml:space="preserve">The lane keeping item shall ensure that the torque requested by the lane keeping assistant </w:t>
+            </w:r>
+            <w:r>
+              <w:lastRenderedPageBreak/>
+              <w:t xml:space="preserve">shall not exceed a given threshold (caused by a non-steering driver) for time span longer than </w:t>
             </w:r>
             <w:proofErr w:type="spellStart"/>
             <w:r>
-              <w:t>can not</w:t>
+              <w:t>Max_Duration</w:t>
             </w:r>
             <w:proofErr w:type="spellEnd"/>
             <w:r>
-              <w:t xml:space="preserve"> clearly detect the correct lanes anymore such as in road work </w:t>
-            </w:r>
-            <w:r>
+              <w:t>.</w:t>
+            </w:r>
+          </w:p>
+        </w:tc>
+        <w:tc>
+          <w:tcPr>
+            <w:tcW w:w="1350" w:type="dxa"/>
+            <w:tcMar>
+              <w:top w:w="100" w:type="dxa"/>
+              <w:left w:w="100" w:type="dxa"/>
+              <w:bottom w:w="100" w:type="dxa"/>
+              <w:right w:w="100" w:type="dxa"/>
+            </w:tcMar>
+          </w:tcPr>
+          <w:p>
+            <w:pPr>
+              <w:widowControl w:val="0"/>
+              <w:spacing w:line="240" w:lineRule="auto"/>
+              <w:jc w:val="center"/>
+              <w:rPr>
+                <w:b/>
+              </w:rPr>
+            </w:pPr>
+            <w:r>
+              <w:rPr>
+                <w:b/>
+              </w:rPr>
               <w:lastRenderedPageBreak/>
-              <w:t>sites it should temporarily be disabled</w:t>
-            </w:r>
-          </w:p>
-        </w:tc>
-        <w:tc>
-          <w:tcPr>
-            <w:tcW w:w="1350" w:type="dxa"/>
-            <w:tcMar>
-              <w:top w:w="100" w:type="dxa"/>
-              <w:left w:w="100" w:type="dxa"/>
-              <w:bottom w:w="100" w:type="dxa"/>
-              <w:right w:w="100" w:type="dxa"/>
-            </w:tcMar>
-          </w:tcPr>
-          <w:p>
-            <w:pPr>
-              <w:widowControl w:val="0"/>
-              <w:spacing w:line="240" w:lineRule="auto"/>
-              <w:rPr>
-                <w:b/>
-              </w:rPr>
-            </w:pPr>
+              <w:t>X</w:t>
+            </w:r>
           </w:p>
         </w:tc>
         <w:tc>
@@ -4733,19 +4639,6 @@
                 <w:b/>
               </w:rPr>
             </w:pPr>
-            <w:r>
-              <w:rPr>
-                <w:b/>
-              </w:rPr>
-              <w:t xml:space="preserve">Automatically detects uncertain </w:t>
-            </w:r>
-            <w:r>
-              <w:rPr>
-                <w:b/>
-              </w:rPr>
-              <w:lastRenderedPageBreak/>
-              <w:t>situations and stops taking control if it could lead to an accident.</w:t>
-            </w:r>
           </w:p>
         </w:tc>
         <w:tc>
@@ -4766,52 +4659,6 @@
                 <w:b/>
               </w:rPr>
             </w:pPr>
-            <w:r>
-              <w:rPr>
-                <w:b/>
-              </w:rPr>
-              <w:lastRenderedPageBreak/>
-              <w:t>Informs the driver that the L</w:t>
-            </w:r>
-            <w:r>
-              <w:rPr>
-                <w:b/>
-              </w:rPr>
-              <w:t>KA</w:t>
-            </w:r>
-            <w:r>
-              <w:rPr>
-                <w:b/>
-              </w:rPr>
-              <w:t xml:space="preserve"> </w:t>
-            </w:r>
-            <w:r>
-              <w:rPr>
-                <w:b/>
-              </w:rPr>
-              <w:t xml:space="preserve">does not support </w:t>
-            </w:r>
-            <w:proofErr w:type="gramStart"/>
-            <w:r>
-              <w:rPr>
-                <w:b/>
-              </w:rPr>
-              <w:t xml:space="preserve">at the </w:t>
-            </w:r>
-            <w:r>
-              <w:rPr>
-                <w:b/>
-              </w:rPr>
-              <w:lastRenderedPageBreak/>
-              <w:t>moment</w:t>
-            </w:r>
-            <w:proofErr w:type="gramEnd"/>
-            <w:r>
-              <w:rPr>
-                <w:b/>
-              </w:rPr>
-              <w:t>.</w:t>
-            </w:r>
           </w:p>
         </w:tc>
       </w:tr>
@@ -4823,8 +4670,8 @@
         <w:pStyle w:val="berschrift2"/>
         <w:contextualSpacing w:val="0"/>
       </w:pPr>
-      <w:bookmarkStart w:id="19" w:name="_4w6r8buy4lrp" w:colFirst="0" w:colLast="0"/>
-      <w:bookmarkEnd w:id="19"/>
+      <w:bookmarkStart w:id="20" w:name="_4w6r8buy4lrp" w:colFirst="0" w:colLast="0"/>
+      <w:bookmarkEnd w:id="20"/>
       <w:r>
         <w:t>Warning and Degradation Concept</w:t>
       </w:r>
@@ -4844,12 +4691,6 @@
           <w:insideV w:val="single" w:sz="8" w:space="0" w:color="000000"/>
         </w:tblBorders>
         <w:tblLayout w:type="fixed"/>
-        <w:tblCellMar>
-          <w:top w:w="0" w:type="dxa"/>
-          <w:left w:w="0" w:type="dxa"/>
-          <w:bottom w:w="0" w:type="dxa"/>
-          <w:right w:w="0" w:type="dxa"/>
-        </w:tblCellMar>
         <w:tblLook w:val="0600" w:firstRow="0" w:lastRow="0" w:firstColumn="0" w:lastColumn="0" w:noHBand="1" w:noVBand="1"/>
       </w:tblPr>
       <w:tblGrid>
@@ -4860,14 +4701,6 @@
         <w:gridCol w:w="1872"/>
       </w:tblGrid>
       <w:tr>
-        <w:tblPrEx>
-          <w:tblCellMar>
-            <w:top w:w="0" w:type="dxa"/>
-            <w:left w:w="0" w:type="dxa"/>
-            <w:bottom w:w="0" w:type="dxa"/>
-            <w:right w:w="0" w:type="dxa"/>
-          </w:tblCellMar>
-        </w:tblPrEx>
         <w:tc>
           <w:tcPr>
             <w:tcW w:w="1872" w:type="dxa"/>
@@ -5005,14 +4838,6 @@
         </w:tc>
       </w:tr>
       <w:tr>
-        <w:tblPrEx>
-          <w:tblCellMar>
-            <w:top w:w="0" w:type="dxa"/>
-            <w:left w:w="0" w:type="dxa"/>
-            <w:bottom w:w="0" w:type="dxa"/>
-            <w:right w:w="0" w:type="dxa"/>
-          </w:tblCellMar>
-        </w:tblPrEx>
         <w:tc>
           <w:tcPr>
             <w:tcW w:w="1872" w:type="dxa"/>
@@ -5069,7 +4894,7 @@
               <w:spacing w:line="240" w:lineRule="auto"/>
             </w:pPr>
             <w:r>
-              <w:t>CRC checksum errors in communication and or no data provided at 10 Hz rate as required.</w:t>
+              <w:t>When safety requirements for FSR 01-01 or FSR-01-02 are not met.</w:t>
             </w:r>
           </w:p>
         </w:tc>
@@ -5089,7 +4914,7 @@
               <w:spacing w:line="240" w:lineRule="auto"/>
             </w:pPr>
             <w:r>
-              <w:t>LDW disabled.</w:t>
+              <w:t>Yes</w:t>
             </w:r>
           </w:p>
         </w:tc>
@@ -5109,20 +4934,18 @@
               <w:spacing w:line="240" w:lineRule="auto"/>
             </w:pPr>
             <w:r>
-              <w:t>Error light in dashboard.</w:t>
+              <w:t>Error light in dashboard</w:t>
+            </w:r>
+            <w:r>
+              <w:t xml:space="preserve"> enabled and an acoustic warning sound played</w:t>
+            </w:r>
+            <w:r>
+              <w:t>.</w:t>
             </w:r>
           </w:p>
         </w:tc>
       </w:tr>
       <w:tr>
-        <w:tblPrEx>
-          <w:tblCellMar>
-            <w:top w:w="0" w:type="dxa"/>
-            <w:left w:w="0" w:type="dxa"/>
-            <w:bottom w:w="0" w:type="dxa"/>
-            <w:right w:w="0" w:type="dxa"/>
-          </w:tblCellMar>
-        </w:tblPrEx>
         <w:tc>
           <w:tcPr>
             <w:tcW w:w="1872" w:type="dxa"/>
@@ -5179,18 +5002,8 @@
               <w:spacing w:line="240" w:lineRule="auto"/>
             </w:pPr>
             <w:r>
-              <w:t xml:space="preserve">Too many, none or </w:t>
-            </w:r>
-            <w:proofErr w:type="spellStart"/>
-            <w:r>
-              <w:t>contradictionary</w:t>
-            </w:r>
-            <w:proofErr w:type="spellEnd"/>
-            <w:r>
-              <w:t xml:space="preserve"> lanes detected.</w:t>
-            </w:r>
-            <w:bookmarkStart w:id="20" w:name="_GoBack"/>
-            <w:bookmarkEnd w:id="20"/>
+              <w:t>When safety requirements for FSR-01-01 are not met.</w:t>
+            </w:r>
           </w:p>
         </w:tc>
         <w:tc>
@@ -5209,7 +5022,7 @@
               <w:spacing w:line="240" w:lineRule="auto"/>
             </w:pPr>
             <w:r>
-              <w:t>LKA temporarily disabled.</w:t>
+              <w:t>Yes</w:t>
             </w:r>
           </w:p>
         </w:tc>
@@ -5229,7 +5042,7 @@
               <w:spacing w:line="240" w:lineRule="auto"/>
             </w:pPr>
             <w:r>
-              <w:t>Inactivity visualized in dashboard.</w:t>
+              <w:t>Error light in dashboard enabled and an acoustic warning sound played.</w:t>
             </w:r>
           </w:p>
         </w:tc>
@@ -5977,9 +5790,7 @@
       <w:tblStyleRowBandSize w:val="1"/>
       <w:tblStyleColBandSize w:val="1"/>
       <w:tblCellMar>
-        <w:top w:w="0" w:type="dxa"/>
         <w:left w:w="115" w:type="dxa"/>
-        <w:bottom w:w="0" w:type="dxa"/>
         <w:right w:w="115" w:type="dxa"/>
       </w:tblCellMar>
     </w:tblPr>
@@ -6008,12 +5819,6 @@
     <w:tblPr>
       <w:tblStyleRowBandSize w:val="1"/>
       <w:tblStyleColBandSize w:val="1"/>
-      <w:tblCellMar>
-        <w:top w:w="0" w:type="dxa"/>
-        <w:left w:w="0" w:type="dxa"/>
-        <w:bottom w:w="0" w:type="dxa"/>
-        <w:right w:w="0" w:type="dxa"/>
-      </w:tblCellMar>
     </w:tblPr>
   </w:style>
   <w:style w:type="table" w:customStyle="1" w:styleId="a1">
@@ -6021,12 +5826,6 @@
     <w:tblPr>
       <w:tblStyleRowBandSize w:val="1"/>
       <w:tblStyleColBandSize w:val="1"/>
-      <w:tblCellMar>
-        <w:top w:w="0" w:type="dxa"/>
-        <w:left w:w="0" w:type="dxa"/>
-        <w:bottom w:w="0" w:type="dxa"/>
-        <w:right w:w="0" w:type="dxa"/>
-      </w:tblCellMar>
     </w:tblPr>
   </w:style>
   <w:style w:type="table" w:customStyle="1" w:styleId="a2">
@@ -6034,12 +5833,6 @@
     <w:tblPr>
       <w:tblStyleRowBandSize w:val="1"/>
       <w:tblStyleColBandSize w:val="1"/>
-      <w:tblCellMar>
-        <w:top w:w="0" w:type="dxa"/>
-        <w:left w:w="0" w:type="dxa"/>
-        <w:bottom w:w="0" w:type="dxa"/>
-        <w:right w:w="0" w:type="dxa"/>
-      </w:tblCellMar>
     </w:tblPr>
   </w:style>
   <w:style w:type="table" w:customStyle="1" w:styleId="a3">
@@ -6047,12 +5840,6 @@
     <w:tblPr>
       <w:tblStyleRowBandSize w:val="1"/>
       <w:tblStyleColBandSize w:val="1"/>
-      <w:tblCellMar>
-        <w:top w:w="0" w:type="dxa"/>
-        <w:left w:w="0" w:type="dxa"/>
-        <w:bottom w:w="0" w:type="dxa"/>
-        <w:right w:w="0" w:type="dxa"/>
-      </w:tblCellMar>
     </w:tblPr>
   </w:style>
   <w:style w:type="table" w:customStyle="1" w:styleId="a4">
@@ -6060,12 +5847,6 @@
     <w:tblPr>
       <w:tblStyleRowBandSize w:val="1"/>
       <w:tblStyleColBandSize w:val="1"/>
-      <w:tblCellMar>
-        <w:top w:w="0" w:type="dxa"/>
-        <w:left w:w="0" w:type="dxa"/>
-        <w:bottom w:w="0" w:type="dxa"/>
-        <w:right w:w="0" w:type="dxa"/>
-      </w:tblCellMar>
     </w:tblPr>
   </w:style>
   <w:style w:type="table" w:customStyle="1" w:styleId="a5">
@@ -6073,12 +5854,6 @@
     <w:tblPr>
       <w:tblStyleRowBandSize w:val="1"/>
       <w:tblStyleColBandSize w:val="1"/>
-      <w:tblCellMar>
-        <w:top w:w="0" w:type="dxa"/>
-        <w:left w:w="0" w:type="dxa"/>
-        <w:bottom w:w="0" w:type="dxa"/>
-        <w:right w:w="0" w:type="dxa"/>
-      </w:tblCellMar>
     </w:tblPr>
   </w:style>
   <w:style w:type="table" w:customStyle="1" w:styleId="a6">
@@ -6086,12 +5861,6 @@
     <w:tblPr>
       <w:tblStyleRowBandSize w:val="1"/>
       <w:tblStyleColBandSize w:val="1"/>
-      <w:tblCellMar>
-        <w:top w:w="0" w:type="dxa"/>
-        <w:left w:w="0" w:type="dxa"/>
-        <w:bottom w:w="0" w:type="dxa"/>
-        <w:right w:w="0" w:type="dxa"/>
-      </w:tblCellMar>
     </w:tblPr>
   </w:style>
   <w:style w:type="table" w:customStyle="1" w:styleId="a7">
@@ -6099,12 +5868,6 @@
     <w:tblPr>
       <w:tblStyleRowBandSize w:val="1"/>
       <w:tblStyleColBandSize w:val="1"/>
-      <w:tblCellMar>
-        <w:top w:w="0" w:type="dxa"/>
-        <w:left w:w="0" w:type="dxa"/>
-        <w:bottom w:w="0" w:type="dxa"/>
-        <w:right w:w="0" w:type="dxa"/>
-      </w:tblCellMar>
     </w:tblPr>
   </w:style>
   <w:style w:type="table" w:customStyle="1" w:styleId="a8">
@@ -6112,13 +5875,37 @@
     <w:tblPr>
       <w:tblStyleRowBandSize w:val="1"/>
       <w:tblStyleColBandSize w:val="1"/>
-      <w:tblCellMar>
-        <w:top w:w="0" w:type="dxa"/>
-        <w:left w:w="0" w:type="dxa"/>
-        <w:bottom w:w="0" w:type="dxa"/>
-        <w:right w:w="0" w:type="dxa"/>
-      </w:tblCellMar>
     </w:tblPr>
+  </w:style>
+  <w:style w:type="paragraph" w:styleId="Sprechblasentext">
+    <w:name w:val="Balloon Text"/>
+    <w:basedOn w:val="Standard"/>
+    <w:link w:val="SprechblasentextZchn"/>
+    <w:uiPriority w:val="99"/>
+    <w:semiHidden/>
+    <w:unhideWhenUsed/>
+    <w:rsid w:val="007E337A"/>
+    <w:pPr>
+      <w:spacing w:line="240" w:lineRule="auto"/>
+    </w:pPr>
+    <w:rPr>
+      <w:rFonts w:ascii="Segoe UI" w:hAnsi="Segoe UI" w:cs="Segoe UI"/>
+      <w:sz w:val="18"/>
+      <w:szCs w:val="18"/>
+    </w:rPr>
+  </w:style>
+  <w:style w:type="character" w:customStyle="1" w:styleId="SprechblasentextZchn">
+    <w:name w:val="Sprechblasentext Zchn"/>
+    <w:basedOn w:val="Absatz-Standardschriftart"/>
+    <w:link w:val="Sprechblasentext"/>
+    <w:uiPriority w:val="99"/>
+    <w:semiHidden/>
+    <w:rsid w:val="007E337A"/>
+    <w:rPr>
+      <w:rFonts w:ascii="Segoe UI" w:hAnsi="Segoe UI" w:cs="Segoe UI"/>
+      <w:sz w:val="18"/>
+      <w:szCs w:val="18"/>
+    </w:rPr>
   </w:style>
 </w:styles>
 </file>

</xml_diff>